<commit_message>
Remoção de espaços em branco
</commit_message>
<xml_diff>
--- a/docs/Gerenciamento do Projeto/Plano de Qualidade - Controle de Ponto.docx
+++ b/docs/Gerenciamento do Projeto/Plano de Qualidade - Controle de Ponto.docx
@@ -542,7 +542,7 @@
             <w:noProof/>
             <w:webHidden/>
           </w:rPr>
-          <w:t>4</w:t>
+          <w:t>5</w:t>
         </w:r>
         <w:r>
           <w:rPr>
@@ -632,7 +632,7 @@
             <w:noProof/>
             <w:webHidden/>
           </w:rPr>
-          <w:t>4</w:t>
+          <w:t>5</w:t>
         </w:r>
         <w:r>
           <w:rPr>
@@ -710,7 +710,7 @@
           <w:rPr>
             <w:webHidden/>
           </w:rPr>
-          <w:t>4</w:t>
+          <w:t>6</w:t>
         </w:r>
         <w:r>
           <w:rPr>
@@ -787,7 +787,7 @@
           <w:rPr>
             <w:webHidden/>
           </w:rPr>
-          <w:t>5</w:t>
+          <w:t>7</w:t>
         </w:r>
         <w:r>
           <w:rPr>
@@ -876,7 +876,7 @@
             <w:noProof/>
             <w:webHidden/>
           </w:rPr>
-          <w:t>5</w:t>
+          <w:t>7</w:t>
         </w:r>
         <w:r>
           <w:rPr>
@@ -966,7 +966,7 @@
             <w:noProof/>
             <w:webHidden/>
           </w:rPr>
-          <w:t>5</w:t>
+          <w:t>7</w:t>
         </w:r>
         <w:r>
           <w:rPr>
@@ -1553,8 +1553,6 @@
           <w:numId w:val="46"/>
         </w:numPr>
       </w:pPr>
-      <w:bookmarkStart w:id="4" w:name="_GoBack"/>
-      <w:bookmarkEnd w:id="4"/>
       <w:r>
         <w:t xml:space="preserve">Daniel </w:t>
       </w:r>
@@ -1571,13 +1569,7 @@
         <w:t>erente de projetos</w:t>
       </w:r>
       <w:r>
-        <w:t xml:space="preserve">, </w:t>
-      </w:r>
-      <w:r>
-        <w:t>Analista de neg</w:t>
-      </w:r>
-      <w:r>
-        <w:t>ócios, Analista de testes, Auditor da qualidade</w:t>
+        <w:t>, Analista de negócios, Analista de testes, Auditor da qualidade</w:t>
       </w:r>
       <w:r>
         <w:t>.</w:t>
@@ -1698,31 +1690,7 @@
         </w:numPr>
       </w:pPr>
       <w:r>
-        <w:t xml:space="preserve">Arquiteto de </w:t>
-      </w:r>
-      <w:r>
-        <w:t>interfaces</w:t>
-      </w:r>
-      <w:r>
-        <w:t xml:space="preserve">: define a arquitetura </w:t>
-      </w:r>
-      <w:r>
-        <w:t>de usabilidade do sistema</w:t>
-      </w:r>
-      <w:r>
-        <w:t xml:space="preserve">, </w:t>
-      </w:r>
-      <w:r>
-        <w:t>elabora prototipações</w:t>
-      </w:r>
-      <w:r>
-        <w:t>,</w:t>
-      </w:r>
-      <w:r>
-        <w:t xml:space="preserve"> integração com a arquitetura do sistema</w:t>
-      </w:r>
-      <w:r>
-        <w:t>.</w:t>
+        <w:t>Arquiteto de interfaces: define a arquitetura de usabilidade do sistema, elabora prototipações, integração com a arquitetura do sistema.</w:t>
       </w:r>
     </w:p>
     <w:p>
@@ -1734,7 +1702,12 @@
         </w:numPr>
       </w:pPr>
       <w:r>
-        <w:t>Programador: será responsável por codificar a aplicação.</w:t>
+        <w:t>Programador: será responsável por codificar a aplicaç</w:t>
+      </w:r>
+      <w:bookmarkStart w:id="4" w:name="_GoBack"/>
+      <w:bookmarkEnd w:id="4"/>
+      <w:r>
+        <w:t>ão.</w:t>
       </w:r>
     </w:p>
     <w:p>
@@ -3768,7 +3741,7 @@
               <w:rStyle w:val="Nmerodepgina"/>
               <w:noProof/>
             </w:rPr>
-            <w:t>3</w:t>
+            <w:t>7</w:t>
           </w:r>
           <w:r>
             <w:rPr>
@@ -10013,7 +9986,7 @@
 </file>
 
 <file path=customXml/itemProps1.xml><?xml version="1.0" encoding="utf-8"?>
-<ds:datastoreItem xmlns:ds="http://schemas.openxmlformats.org/officeDocument/2006/customXml" ds:itemID="{19871D1A-58A3-4693-AD40-1BD39901C44D}">
+<ds:datastoreItem xmlns:ds="http://schemas.openxmlformats.org/officeDocument/2006/customXml" ds:itemID="{5B54A287-055B-4CBC-9BF3-FFA8D0016C95}">
   <ds:schemaRefs>
     <ds:schemaRef ds:uri="http://schemas.openxmlformats.org/officeDocument/2006/bibliography"/>
   </ds:schemaRefs>

</xml_diff>